<commit_message>
Notes & Assingment updates
Notes & Assingment updates
</commit_message>
<xml_diff>
--- a/Notes/C++ Fall 2019.docx
+++ b/Notes/C++ Fall 2019.docx
@@ -5443,7 +5443,7 @@
           <w:rFonts w:ascii="Times New Roman" w:hAnsi="Times New Roman" w:cs="Times New Roman"/>
           <w:color w:val="000000"/>
         </w:rPr>
-        <w:t>Postfix ?test</w:t>
+        <w:t>Postfix ?</w:t>
       </w:r>
       <w:proofErr w:type="gramEnd"/>
       <w:r>
@@ -5451,7 +5451,14 @@
           <w:rFonts w:ascii="Times New Roman" w:hAnsi="Times New Roman" w:cs="Times New Roman"/>
           <w:color w:val="000000"/>
         </w:rPr>
-        <w:t>? (order)</w:t>
+        <w:t xml:space="preserve"> </w:t>
+      </w:r>
+      <w:r>
+        <w:rPr>
+          <w:rFonts w:ascii="Times New Roman" w:hAnsi="Times New Roman" w:cs="Times New Roman"/>
+          <w:color w:val="000000"/>
+        </w:rPr>
+        <w:t>test? (order)</w:t>
       </w:r>
     </w:p>
     <w:p>
@@ -7868,23 +7875,33 @@
         <w:spacing w:after="0"/>
       </w:pPr>
       <w:r>
-        <w:t>Function name</w:t>
-      </w:r>
-      <w:r>
-        <w:t xml:space="preserve">: </w:t>
-      </w:r>
-    </w:p>
-    <w:p>
-      <w:pPr>
+        <w:t xml:space="preserve">Parameters / arguments </w:t>
+      </w:r>
+    </w:p>
+    <w:p>
+      <w:pPr>
+        <w:pStyle w:val="ListParagraph"/>
+        <w:numPr>
+          <w:ilvl w:val="0"/>
+          <w:numId w:val="3"/>
+        </w:numPr>
         <w:spacing w:after="0"/>
       </w:pPr>
-    </w:p>
-    <w:p>
-      <w:pPr>
+      <w:r>
+        <w:t>Arguments: values sent into a function; listed in the parenthesis of a function call</w:t>
+      </w:r>
+    </w:p>
+    <w:p>
+      <w:pPr>
+        <w:pStyle w:val="ListParagraph"/>
+        <w:numPr>
+          <w:ilvl w:val="0"/>
+          <w:numId w:val="3"/>
+        </w:numPr>
         <w:spacing w:after="0"/>
       </w:pPr>
       <w:r>
-        <w:t xml:space="preserve">Parameters / arguments </w:t>
+        <w:t>Parameters: variables that receive arguments; defined in the parenthesis of a function definition</w:t>
       </w:r>
     </w:p>
     <w:p>
@@ -7897,7 +7914,13 @@
         <w:spacing w:after="0"/>
       </w:pPr>
       <w:r>
-        <w:t>Arguments: values sent into a function; listed in the parenthesis of a function call</w:t>
+        <w:t xml:space="preserve">When passing a variable as an argument, simply </w:t>
+      </w:r>
+      <w:r>
+        <w:t>w</w:t>
+      </w:r>
+      <w:r>
+        <w:t>rite the variable name; do NOT include the variable type</w:t>
       </w:r>
     </w:p>
     <w:p>
@@ -7910,7 +7933,7 @@
         <w:spacing w:after="0"/>
       </w:pPr>
       <w:r>
-        <w:t>Parameters: variables that receive arguments; defined in the parenthesis of a function definition</w:t>
+        <w:t>If you pass an argument that is not the same as the parameter’s type, the argument will be promoted or demoted automatically</w:t>
       </w:r>
     </w:p>
     <w:p>
@@ -7923,7 +7946,28 @@
         <w:spacing w:after="0"/>
       </w:pPr>
       <w:r>
-        <w:t>When passing a variable as an argument, simply rite the variable name; do NOT include the variable type</w:t>
+        <w:t xml:space="preserve">Any argument listed inside the parenthesis of a function call is copied into the function’s parameter </w:t>
+      </w:r>
+      <w:proofErr w:type="gramStart"/>
+      <w:r>
+        <w:t>value  -</w:t>
+      </w:r>
+      <w:proofErr w:type="gramEnd"/>
+      <w:r>
+        <w:t xml:space="preserve"> in essence parameter variables are initialized to the value of their corresponding arguments</w:t>
+      </w:r>
+    </w:p>
+    <w:p>
+      <w:pPr>
+        <w:spacing w:after="0"/>
+      </w:pPr>
+    </w:p>
+    <w:p>
+      <w:pPr>
+        <w:spacing w:after="0"/>
+      </w:pPr>
+      <w:r>
+        <w:t>Function call:</w:t>
       </w:r>
     </w:p>
     <w:p>
@@ -7936,7 +7980,7 @@
         <w:spacing w:after="0"/>
       </w:pPr>
       <w:r>
-        <w:t>If you pass an argument that is not the same as the parameter’s type, the argument will be promoted or demoted automatically</w:t>
+        <w:t xml:space="preserve">Statement that causes a function to execute </w:t>
       </w:r>
     </w:p>
     <w:p>
@@ -7949,532 +7993,549 @@
         <w:spacing w:after="0"/>
       </w:pPr>
       <w:r>
-        <w:t xml:space="preserve">Any argument listed inside the parenthesis of a function call is copied into the function’s parameter </w:t>
-      </w:r>
-      <w:proofErr w:type="gramStart"/>
-      <w:r>
-        <w:t>value  -</w:t>
-      </w:r>
-      <w:proofErr w:type="gramEnd"/>
-      <w:r>
-        <w:t xml:space="preserve"> in essence parameter variables are initialized to the value of their corresponding arguments</w:t>
-      </w:r>
-    </w:p>
-    <w:p>
-      <w:pPr>
-        <w:spacing w:after="0"/>
-      </w:pPr>
-    </w:p>
-    <w:p>
-      <w:pPr>
-        <w:spacing w:after="0"/>
-      </w:pPr>
-      <w:r>
-        <w:t>Function call:</w:t>
-      </w:r>
-    </w:p>
-    <w:p>
-      <w:pPr>
-        <w:pStyle w:val="ListParagraph"/>
-        <w:numPr>
-          <w:ilvl w:val="0"/>
-          <w:numId w:val="3"/>
-        </w:numPr>
-        <w:spacing w:after="0"/>
-      </w:pPr>
-      <w:r>
-        <w:t xml:space="preserve">Statement that causes a function to execute </w:t>
-      </w:r>
-      <w:r>
-        <w:tab/>
-      </w:r>
-    </w:p>
-    <w:p>
-      <w:pPr>
-        <w:spacing w:after="0"/>
-      </w:pPr>
-    </w:p>
-    <w:p>
-      <w:pPr>
-        <w:spacing w:after="0"/>
-      </w:pPr>
-      <w:r>
-        <w:t xml:space="preserve">Return statement: </w:t>
-      </w:r>
-    </w:p>
-    <w:p>
-      <w:pPr>
-        <w:pStyle w:val="ListParagraph"/>
-        <w:numPr>
-          <w:ilvl w:val="0"/>
-          <w:numId w:val="3"/>
-        </w:numPr>
-        <w:spacing w:after="0"/>
-      </w:pPr>
-      <w:r>
-        <w:t xml:space="preserve">Causes a function to end immediately </w:t>
-      </w:r>
-    </w:p>
-    <w:p>
-      <w:pPr>
-        <w:spacing w:after="0"/>
-      </w:pPr>
-    </w:p>
-    <w:p>
-      <w:pPr>
-        <w:spacing w:after="0"/>
-      </w:pPr>
-      <w:r>
-        <w:t>Value returning function:</w:t>
-      </w:r>
-    </w:p>
-    <w:p>
-      <w:pPr>
-        <w:pStyle w:val="ListParagraph"/>
-        <w:numPr>
-          <w:ilvl w:val="0"/>
-          <w:numId w:val="3"/>
-        </w:numPr>
-        <w:spacing w:after="0"/>
-      </w:pPr>
-      <w:r>
-        <w:t>Function that sends a value back to the part of the program that called it</w:t>
-      </w:r>
-    </w:p>
-    <w:p>
-      <w:pPr>
-        <w:pStyle w:val="ListParagraph"/>
-        <w:numPr>
-          <w:ilvl w:val="0"/>
-          <w:numId w:val="3"/>
-        </w:numPr>
-        <w:spacing w:after="0"/>
-      </w:pPr>
-      <w:r>
-        <w:t>Contains a return type in the function header – the type of the variable that is returned to the program</w:t>
-      </w:r>
-    </w:p>
-    <w:p>
-      <w:pPr>
-        <w:pStyle w:val="ListParagraph"/>
-        <w:numPr>
-          <w:ilvl w:val="0"/>
-          <w:numId w:val="3"/>
-        </w:numPr>
-        <w:spacing w:after="0"/>
-      </w:pPr>
-      <w:r>
-        <w:t>It is possible to return multiple values, but they must be packaged in such a way that they are treated as 1 value</w:t>
-      </w:r>
-    </w:p>
-    <w:p>
-      <w:pPr>
-        <w:spacing w:after="0"/>
-      </w:pPr>
-    </w:p>
-    <w:p>
-      <w:pPr>
-        <w:spacing w:after="0"/>
-      </w:pPr>
-      <w:r>
-        <w:t xml:space="preserve">Function definition: </w:t>
-      </w:r>
-    </w:p>
-    <w:p>
-      <w:pPr>
-        <w:pStyle w:val="ListParagraph"/>
-        <w:numPr>
-          <w:ilvl w:val="0"/>
-          <w:numId w:val="3"/>
-        </w:numPr>
-        <w:spacing w:after="0"/>
-      </w:pPr>
-      <w:r>
-        <w:t xml:space="preserve">Contains the statements that make up the function </w:t>
-      </w:r>
-    </w:p>
-    <w:p>
-      <w:pPr>
-        <w:pStyle w:val="ListParagraph"/>
-        <w:numPr>
-          <w:ilvl w:val="0"/>
-          <w:numId w:val="3"/>
-        </w:numPr>
-        <w:spacing w:after="0"/>
-      </w:pPr>
-      <w:r>
-        <w:t xml:space="preserve">Contains the function </w:t>
-      </w:r>
-      <w:proofErr w:type="gramStart"/>
-      <w:r>
-        <w:t>header?</w:t>
-      </w:r>
-      <w:proofErr w:type="gramEnd"/>
-      <w:r>
-        <w:t xml:space="preserve"> </w:t>
-      </w:r>
-    </w:p>
-    <w:p>
-      <w:pPr>
-        <w:spacing w:after="0"/>
-      </w:pPr>
-    </w:p>
-    <w:p>
-      <w:pPr>
-        <w:spacing w:after="0"/>
-      </w:pPr>
-      <w:r>
-        <w:t xml:space="preserve">Function header: </w:t>
-      </w:r>
-    </w:p>
-    <w:p>
-      <w:pPr>
-        <w:pStyle w:val="ListParagraph"/>
-        <w:numPr>
-          <w:ilvl w:val="0"/>
-          <w:numId w:val="3"/>
-        </w:numPr>
-        <w:spacing w:after="0"/>
-      </w:pPr>
-      <w:r>
-        <w:t>Declares</w:t>
-      </w:r>
-      <w:r>
-        <w:t xml:space="preserve"> the function return type</w:t>
-      </w:r>
-      <w:r>
-        <w:t>, name, &amp; parameter list</w:t>
-      </w:r>
-    </w:p>
-    <w:p>
-      <w:pPr>
-        <w:spacing w:after="0"/>
-      </w:pPr>
-    </w:p>
-    <w:p>
-      <w:pPr>
-        <w:spacing w:after="0"/>
-      </w:pPr>
-      <w:r>
-        <w:t xml:space="preserve">Function prototype: </w:t>
-      </w:r>
-      <w:r>
-        <w:t xml:space="preserve">(function declaration) </w:t>
-      </w:r>
-    </w:p>
-    <w:p>
-      <w:pPr>
-        <w:pStyle w:val="ListParagraph"/>
-        <w:numPr>
-          <w:ilvl w:val="0"/>
-          <w:numId w:val="3"/>
-        </w:numPr>
-        <w:spacing w:after="0"/>
-      </w:pPr>
-      <w:r>
-        <w:t xml:space="preserve">Eliminates the need to place a function definition before </w:t>
-      </w:r>
-      <w:r>
-        <w:t>the</w:t>
-      </w:r>
-      <w:r>
-        <w:t xml:space="preserve"> call to the function </w:t>
-      </w:r>
-      <w:r>
-        <w:t xml:space="preserve">– BUT *Must place prototype </w:t>
-      </w:r>
-      <w:r>
-        <w:t>ahead of the call to the function</w:t>
-      </w:r>
-    </w:p>
-    <w:p>
-      <w:pPr>
-        <w:pStyle w:val="ListParagraph"/>
-        <w:numPr>
-          <w:ilvl w:val="0"/>
-          <w:numId w:val="3"/>
-        </w:numPr>
-        <w:spacing w:after="0"/>
-      </w:pPr>
-      <w:r>
-        <w:lastRenderedPageBreak/>
-        <w:t xml:space="preserve">Same as the function header, but it has a semicolon at the end </w:t>
-      </w:r>
-      <w:r>
-        <w:t xml:space="preserve">– tells compiler the return type and what parameters if any are needed </w:t>
-      </w:r>
-    </w:p>
-    <w:p>
-      <w:pPr>
-        <w:pStyle w:val="ListParagraph"/>
-        <w:numPr>
-          <w:ilvl w:val="0"/>
-          <w:numId w:val="3"/>
-        </w:numPr>
-        <w:spacing w:after="0"/>
-      </w:pPr>
-      <w:r>
-        <w:t xml:space="preserve">Also known as a function declaration </w:t>
-      </w:r>
-    </w:p>
-    <w:p>
-      <w:pPr>
-        <w:pStyle w:val="ListParagraph"/>
-        <w:numPr>
-          <w:ilvl w:val="0"/>
-          <w:numId w:val="3"/>
-        </w:numPr>
-        <w:spacing w:after="0"/>
-      </w:pPr>
-      <w:r>
-        <w:t xml:space="preserve">You must place either the function </w:t>
-      </w:r>
-      <w:r>
-        <w:t xml:space="preserve">definition or the function prototype ahead of all calls to the function </w:t>
-      </w:r>
-    </w:p>
-    <w:p>
-      <w:pPr>
-        <w:pStyle w:val="ListParagraph"/>
-        <w:numPr>
-          <w:ilvl w:val="0"/>
-          <w:numId w:val="3"/>
-        </w:numPr>
-        <w:spacing w:after="0"/>
-      </w:pPr>
-      <w:r>
-        <w:t xml:space="preserve">So that </w:t>
-      </w:r>
-      <w:proofErr w:type="gramStart"/>
-      <w:r>
-        <w:t>main(</w:t>
-      </w:r>
-      <w:proofErr w:type="gramEnd"/>
-      <w:r>
-        <w:t>) can be the first function in the program</w:t>
-      </w:r>
-      <w:r>
-        <w:t xml:space="preserve"> – prototypes, main(), all other functions. </w:t>
-      </w:r>
-    </w:p>
-    <w:p>
-      <w:pPr>
-        <w:spacing w:after="0"/>
-      </w:pPr>
-    </w:p>
-    <w:p>
-      <w:pPr>
-        <w:spacing w:after="0"/>
-      </w:pPr>
-      <w:r>
-        <w:t>Calling/</w:t>
-      </w:r>
-      <w:r>
-        <w:t xml:space="preserve">Passing </w:t>
-      </w:r>
-      <w:r>
-        <w:t xml:space="preserve">data </w:t>
-      </w:r>
-      <w:r>
-        <w:t xml:space="preserve">by </w:t>
-      </w:r>
-      <w:r>
-        <w:t>V</w:t>
-      </w:r>
-      <w:r>
-        <w:t xml:space="preserve">alue: </w:t>
-      </w:r>
-    </w:p>
-    <w:p>
-      <w:pPr>
-        <w:pStyle w:val="ListParagraph"/>
-        <w:numPr>
-          <w:ilvl w:val="0"/>
-          <w:numId w:val="3"/>
-        </w:numPr>
-        <w:spacing w:after="0"/>
-      </w:pPr>
-      <w:r>
-        <w:t>In call by value,</w:t>
-      </w:r>
-      <w:r>
-        <w:t xml:space="preserve"> only</w:t>
-      </w:r>
-      <w:r>
-        <w:t xml:space="preserve"> </w:t>
-      </w:r>
-      <w:r>
-        <w:t xml:space="preserve">a copy of </w:t>
-      </w:r>
-      <w:r>
-        <w:t>the value being passed to the function</w:t>
-      </w:r>
-      <w:r>
-        <w:t>. It</w:t>
-      </w:r>
-      <w:r>
-        <w:t xml:space="preserve"> is locally stored by the function parameter in stack memory location</w:t>
-      </w:r>
-      <w:r>
-        <w:t xml:space="preserve">. Changes to the value </w:t>
-      </w:r>
-      <w:r>
-        <w:t>are only for the current function</w:t>
-      </w:r>
-      <w:r>
-        <w:t>. It will not change the</w:t>
-      </w:r>
-      <w:r>
-        <w:t xml:space="preserve"> variable</w:t>
-      </w:r>
-      <w:r>
-        <w:t xml:space="preserve"> value inside of the caller method – int </w:t>
-      </w:r>
-      <w:proofErr w:type="gramStart"/>
-      <w:r>
-        <w:t>main(</w:t>
-      </w:r>
-      <w:proofErr w:type="gramEnd"/>
-      <w:r>
-        <w:t xml:space="preserve">) for example. </w:t>
-      </w:r>
-    </w:p>
-    <w:p>
-      <w:pPr>
-        <w:pStyle w:val="ListParagraph"/>
-        <w:numPr>
-          <w:ilvl w:val="0"/>
-          <w:numId w:val="3"/>
-        </w:numPr>
-        <w:spacing w:after="0"/>
-      </w:pPr>
-      <w:r>
-        <w:t>When only a copy</w:t>
-      </w:r>
-      <w:r>
-        <w:t xml:space="preserve"> of an argument is passed to a function, it is said to be “passed by </w:t>
-      </w:r>
-      <w:r>
-        <w:t>value</w:t>
-      </w:r>
-      <w:r>
-        <w:t>”</w:t>
-      </w:r>
-      <w:r>
-        <w:t>. This is because the function receives a copy of the argument’s value</w:t>
-      </w:r>
-      <w:r>
-        <w:t xml:space="preserve"> and does not have access to the original argument. </w:t>
-      </w:r>
-    </w:p>
-    <w:p>
-      <w:pPr>
-        <w:pStyle w:val="ListParagraph"/>
-        <w:numPr>
-          <w:ilvl w:val="0"/>
-          <w:numId w:val="3"/>
-        </w:numPr>
-        <w:spacing w:after="0"/>
-      </w:pPr>
-      <w:r>
-        <w:t xml:space="preserve">Original value is not modified </w:t>
-      </w:r>
-      <w:r>
-        <w:t>in call by value</w:t>
-      </w:r>
-    </w:p>
-    <w:p>
-      <w:pPr>
-        <w:spacing w:after="0"/>
-      </w:pPr>
-    </w:p>
-    <w:p>
-      <w:pPr>
-        <w:spacing w:after="0"/>
-      </w:pPr>
-      <w:r>
-        <w:t>Reference Variable:</w:t>
-      </w:r>
-    </w:p>
-    <w:p>
-      <w:pPr>
-        <w:pStyle w:val="ListParagraph"/>
-        <w:numPr>
-          <w:ilvl w:val="0"/>
-          <w:numId w:val="3"/>
-        </w:numPr>
-        <w:spacing w:after="0"/>
-      </w:pPr>
-      <w:r>
-        <w:t xml:space="preserve">When used </w:t>
-      </w:r>
-      <w:r>
-        <w:t>as a function parameter, it allows access to the original argument</w:t>
-      </w:r>
-    </w:p>
-    <w:p>
-      <w:pPr>
-        <w:pStyle w:val="ListParagraph"/>
-        <w:numPr>
-          <w:ilvl w:val="0"/>
-          <w:numId w:val="3"/>
-        </w:numPr>
-        <w:spacing w:after="0"/>
-      </w:pPr>
-      <w:r>
-        <w:t xml:space="preserve">Is an alias for another variable </w:t>
-      </w:r>
-    </w:p>
-    <w:p>
-      <w:pPr>
-        <w:pStyle w:val="ListParagraph"/>
-        <w:numPr>
-          <w:ilvl w:val="0"/>
-          <w:numId w:val="3"/>
-        </w:numPr>
-        <w:spacing w:after="0"/>
-      </w:pPr>
-      <w:r>
-        <w:t xml:space="preserve">Must use “&amp;” </w:t>
-      </w:r>
-    </w:p>
-    <w:p>
-      <w:pPr>
-        <w:pStyle w:val="ListParagraph"/>
-        <w:numPr>
-          <w:ilvl w:val="0"/>
-          <w:numId w:val="3"/>
-        </w:numPr>
-        <w:spacing w:after="0"/>
-      </w:pPr>
-      <w:r>
-        <w:t>The “&amp;” must appear in</w:t>
-      </w:r>
-      <w:r>
-        <w:t xml:space="preserve"> both the prototype and the header of any function that uses a reference variable as a parameter. It does not appear</w:t>
-      </w:r>
-      <w:r>
-        <w:t xml:space="preserve"> in the function call. </w:t>
-      </w:r>
-    </w:p>
-    <w:p>
-      <w:pPr>
-        <w:pStyle w:val="ListParagraph"/>
-        <w:numPr>
-          <w:ilvl w:val="0"/>
-          <w:numId w:val="3"/>
-        </w:numPr>
-        <w:spacing w:after="0"/>
-      </w:pPr>
-      <w:r>
-        <w:t>EX:</w:t>
-      </w:r>
-      <w:r>
-        <w:t xml:space="preserve"> void </w:t>
+        <w:t xml:space="preserve">EX: </w:t>
       </w:r>
       <w:proofErr w:type="spellStart"/>
       <w:proofErr w:type="gramStart"/>
       <w:r>
+        <w:t>displayMessage</w:t>
+      </w:r>
+      <w:proofErr w:type="spellEnd"/>
+      <w:r>
+        <w:t>(</w:t>
+      </w:r>
+      <w:proofErr w:type="gramEnd"/>
+      <w:r>
+        <w:t>);</w:t>
+      </w:r>
+    </w:p>
+    <w:p>
+      <w:pPr>
+        <w:spacing w:after="0"/>
+      </w:pPr>
+    </w:p>
+    <w:p>
+      <w:pPr>
+        <w:spacing w:after="0"/>
+      </w:pPr>
+      <w:r>
+        <w:t xml:space="preserve">Return statement: </w:t>
+      </w:r>
+    </w:p>
+    <w:p>
+      <w:pPr>
+        <w:pStyle w:val="ListParagraph"/>
+        <w:numPr>
+          <w:ilvl w:val="0"/>
+          <w:numId w:val="3"/>
+        </w:numPr>
+        <w:spacing w:after="0"/>
+      </w:pPr>
+      <w:r>
+        <w:t xml:space="preserve">Causes a function to end immediately </w:t>
+      </w:r>
+    </w:p>
+    <w:p>
+      <w:pPr>
+        <w:spacing w:after="0"/>
+      </w:pPr>
+    </w:p>
+    <w:p>
+      <w:pPr>
+        <w:spacing w:after="0"/>
+      </w:pPr>
+      <w:r>
+        <w:t xml:space="preserve">Function definition: </w:t>
+      </w:r>
+    </w:p>
+    <w:p>
+      <w:pPr>
+        <w:pStyle w:val="ListParagraph"/>
+        <w:numPr>
+          <w:ilvl w:val="0"/>
+          <w:numId w:val="3"/>
+        </w:numPr>
+        <w:spacing w:after="0"/>
+      </w:pPr>
+      <w:r>
+        <w:t xml:space="preserve">Contains return type, name, parameter list, &amp; body </w:t>
+      </w:r>
+    </w:p>
+    <w:p>
+      <w:pPr>
+        <w:pStyle w:val="ListParagraph"/>
+        <w:numPr>
+          <w:ilvl w:val="0"/>
+          <w:numId w:val="3"/>
+        </w:numPr>
+        <w:spacing w:after="0"/>
+      </w:pPr>
+      <w:r>
+        <w:t xml:space="preserve">EX: void </w:t>
+      </w:r>
+      <w:proofErr w:type="spellStart"/>
+      <w:proofErr w:type="gramStart"/>
+      <w:r>
+        <w:t>displayMessage</w:t>
+      </w:r>
+      <w:proofErr w:type="spellEnd"/>
+      <w:r>
+        <w:t>(</w:t>
+      </w:r>
+      <w:proofErr w:type="gramEnd"/>
+      <w:r>
+        <w:t>string message) { statements }</w:t>
+      </w:r>
+    </w:p>
+    <w:p>
+      <w:pPr>
+        <w:spacing w:after="0"/>
+      </w:pPr>
+    </w:p>
+    <w:p>
+      <w:pPr>
+        <w:spacing w:after="0"/>
+      </w:pPr>
+      <w:r>
+        <w:t xml:space="preserve">Function header: </w:t>
+      </w:r>
+    </w:p>
+    <w:p>
+      <w:pPr>
+        <w:pStyle w:val="ListParagraph"/>
+        <w:numPr>
+          <w:ilvl w:val="0"/>
+          <w:numId w:val="3"/>
+        </w:numPr>
+        <w:spacing w:after="0"/>
+      </w:pPr>
+      <w:r>
+        <w:t>Declares</w:t>
+      </w:r>
+      <w:r>
+        <w:t xml:space="preserve"> the function return type</w:t>
+      </w:r>
+      <w:r>
+        <w:t>, name, &amp; parameter list</w:t>
+      </w:r>
+      <w:r>
+        <w:t xml:space="preserve"> </w:t>
+      </w:r>
+    </w:p>
+    <w:p>
+      <w:pPr>
+        <w:pStyle w:val="ListParagraph"/>
+        <w:numPr>
+          <w:ilvl w:val="0"/>
+          <w:numId w:val="3"/>
+        </w:numPr>
+        <w:spacing w:after="0"/>
+      </w:pPr>
+      <w:r>
+        <w:t xml:space="preserve">EX: void </w:t>
+      </w:r>
+      <w:proofErr w:type="spellStart"/>
+      <w:proofErr w:type="gramStart"/>
+      <w:r>
+        <w:t>displayMessage</w:t>
+      </w:r>
+      <w:proofErr w:type="spellEnd"/>
+      <w:r>
+        <w:t>(</w:t>
+      </w:r>
+      <w:proofErr w:type="gramEnd"/>
+      <w:r>
+        <w:t>)</w:t>
+      </w:r>
+      <w:r>
+        <w:tab/>
+        <w:t xml:space="preserve">NO SEMICOLON </w:t>
+      </w:r>
+    </w:p>
+    <w:p>
+      <w:pPr>
+        <w:spacing w:after="0"/>
+      </w:pPr>
+    </w:p>
+    <w:p>
+      <w:pPr>
+        <w:spacing w:after="0"/>
+      </w:pPr>
+      <w:r>
+        <w:t xml:space="preserve">Function prototype: </w:t>
+      </w:r>
+      <w:r>
+        <w:t xml:space="preserve">(function declaration) </w:t>
+      </w:r>
+    </w:p>
+    <w:p>
+      <w:pPr>
+        <w:pStyle w:val="ListParagraph"/>
+        <w:numPr>
+          <w:ilvl w:val="0"/>
+          <w:numId w:val="3"/>
+        </w:numPr>
+        <w:spacing w:after="0"/>
+      </w:pPr>
+      <w:r>
+        <w:t xml:space="preserve">Eliminates the need to place a function definition before </w:t>
+      </w:r>
+      <w:r>
+        <w:t>the</w:t>
+      </w:r>
+      <w:r>
+        <w:t xml:space="preserve"> call to the function </w:t>
+      </w:r>
+      <w:r>
+        <w:t xml:space="preserve">– BUT *Must place prototype </w:t>
+      </w:r>
+      <w:r>
+        <w:t>ahead of the call to the function</w:t>
+      </w:r>
+    </w:p>
+    <w:p>
+      <w:pPr>
+        <w:pStyle w:val="ListParagraph"/>
+        <w:numPr>
+          <w:ilvl w:val="0"/>
+          <w:numId w:val="3"/>
+        </w:numPr>
+        <w:spacing w:after="0"/>
+      </w:pPr>
+      <w:r>
+        <w:t xml:space="preserve">Same as the function header, but it has a semicolon at the end </w:t>
+      </w:r>
+      <w:r>
+        <w:t xml:space="preserve">– tells compiler the return type and what parameters if any are needed </w:t>
+      </w:r>
+      <w:r>
+        <w:t>– PARAMETER NAMES ARE OPTIONAL</w:t>
+      </w:r>
+    </w:p>
+    <w:p>
+      <w:pPr>
+        <w:pStyle w:val="ListParagraph"/>
+        <w:numPr>
+          <w:ilvl w:val="0"/>
+          <w:numId w:val="3"/>
+        </w:numPr>
+        <w:spacing w:after="0"/>
+      </w:pPr>
+      <w:r>
+        <w:t xml:space="preserve">Also known as a function declaration </w:t>
+      </w:r>
+    </w:p>
+    <w:p>
+      <w:pPr>
+        <w:pStyle w:val="ListParagraph"/>
+        <w:numPr>
+          <w:ilvl w:val="0"/>
+          <w:numId w:val="3"/>
+        </w:numPr>
+        <w:spacing w:after="0"/>
+      </w:pPr>
+      <w:r>
+        <w:t xml:space="preserve">You must place either the function </w:t>
+      </w:r>
+      <w:r>
+        <w:t xml:space="preserve">definition or the function prototype ahead of all calls to the function </w:t>
+      </w:r>
+    </w:p>
+    <w:p>
+      <w:pPr>
+        <w:pStyle w:val="ListParagraph"/>
+        <w:numPr>
+          <w:ilvl w:val="0"/>
+          <w:numId w:val="3"/>
+        </w:numPr>
+        <w:spacing w:after="0"/>
+      </w:pPr>
+      <w:r>
+        <w:t xml:space="preserve">So that </w:t>
+      </w:r>
+      <w:proofErr w:type="gramStart"/>
+      <w:r>
+        <w:t>main(</w:t>
+      </w:r>
+      <w:proofErr w:type="gramEnd"/>
+      <w:r>
+        <w:t>) can be the first function in the program</w:t>
+      </w:r>
+      <w:r>
+        <w:t xml:space="preserve"> – prototypes, main(), all other functions. </w:t>
+      </w:r>
+    </w:p>
+    <w:p>
+      <w:pPr>
+        <w:spacing w:after="0"/>
+      </w:pPr>
+    </w:p>
+    <w:p>
+      <w:pPr>
+        <w:spacing w:after="0"/>
+      </w:pPr>
+      <w:r>
+        <w:lastRenderedPageBreak/>
+        <w:t>Value returning function:</w:t>
+      </w:r>
+    </w:p>
+    <w:p>
+      <w:pPr>
+        <w:pStyle w:val="ListParagraph"/>
+        <w:numPr>
+          <w:ilvl w:val="0"/>
+          <w:numId w:val="3"/>
+        </w:numPr>
+        <w:spacing w:after="0"/>
+      </w:pPr>
+      <w:r>
+        <w:t>Function that sends a value back to the part of the program that called it</w:t>
+      </w:r>
+    </w:p>
+    <w:p>
+      <w:pPr>
+        <w:pStyle w:val="ListParagraph"/>
+        <w:numPr>
+          <w:ilvl w:val="0"/>
+          <w:numId w:val="3"/>
+        </w:numPr>
+        <w:spacing w:after="0"/>
+      </w:pPr>
+      <w:r>
+        <w:t>Contains a return type in the function header – the type of the variable that is returned to the program</w:t>
+      </w:r>
+    </w:p>
+    <w:p>
+      <w:pPr>
+        <w:pStyle w:val="ListParagraph"/>
+        <w:numPr>
+          <w:ilvl w:val="0"/>
+          <w:numId w:val="3"/>
+        </w:numPr>
+        <w:spacing w:after="0"/>
+      </w:pPr>
+      <w:r>
+        <w:t>It is possible to return multiple values, but they must be packaged in such a way that they are treated as 1 value</w:t>
+      </w:r>
+    </w:p>
+    <w:p>
+      <w:pPr>
+        <w:spacing w:after="0"/>
+      </w:pPr>
+    </w:p>
+    <w:p>
+      <w:pPr>
+        <w:spacing w:after="0"/>
+      </w:pPr>
+      <w:r>
+        <w:t>Calling/</w:t>
+      </w:r>
+      <w:r>
+        <w:t xml:space="preserve">Passing </w:t>
+      </w:r>
+      <w:r>
+        <w:t xml:space="preserve">data </w:t>
+      </w:r>
+      <w:r>
+        <w:t xml:space="preserve">by </w:t>
+      </w:r>
+      <w:r>
+        <w:t>V</w:t>
+      </w:r>
+      <w:r>
+        <w:t xml:space="preserve">alue: </w:t>
+      </w:r>
+    </w:p>
+    <w:p>
+      <w:pPr>
+        <w:pStyle w:val="ListParagraph"/>
+        <w:numPr>
+          <w:ilvl w:val="0"/>
+          <w:numId w:val="3"/>
+        </w:numPr>
+        <w:spacing w:after="0"/>
+      </w:pPr>
+      <w:r>
+        <w:t>In call by value,</w:t>
+      </w:r>
+      <w:r>
+        <w:t xml:space="preserve"> only</w:t>
+      </w:r>
+      <w:r>
+        <w:t xml:space="preserve"> </w:t>
+      </w:r>
+      <w:r>
+        <w:t xml:space="preserve">a copy of </w:t>
+      </w:r>
+      <w:r>
+        <w:t>the value being passed to the function</w:t>
+      </w:r>
+      <w:r>
+        <w:t>. It</w:t>
+      </w:r>
+      <w:r>
+        <w:t xml:space="preserve"> is locally stored by the function parameter in stack memory location</w:t>
+      </w:r>
+      <w:r>
+        <w:t xml:space="preserve">. Changes to the value </w:t>
+      </w:r>
+      <w:r>
+        <w:t>are only for the current function</w:t>
+      </w:r>
+      <w:r>
+        <w:t>. It will not change the</w:t>
+      </w:r>
+      <w:r>
+        <w:t xml:space="preserve"> variable</w:t>
+      </w:r>
+      <w:r>
+        <w:t xml:space="preserve"> value inside of the caller method – int </w:t>
+      </w:r>
+      <w:proofErr w:type="gramStart"/>
+      <w:r>
+        <w:t>main(</w:t>
+      </w:r>
+      <w:proofErr w:type="gramEnd"/>
+      <w:r>
+        <w:t xml:space="preserve">) for example. </w:t>
+      </w:r>
+    </w:p>
+    <w:p>
+      <w:pPr>
+        <w:pStyle w:val="ListParagraph"/>
+        <w:numPr>
+          <w:ilvl w:val="0"/>
+          <w:numId w:val="3"/>
+        </w:numPr>
+        <w:spacing w:after="0"/>
+      </w:pPr>
+      <w:r>
+        <w:t>When only a copy</w:t>
+      </w:r>
+      <w:r>
+        <w:t xml:space="preserve"> of an argument is passed to a function, it is said to be “passed by </w:t>
+      </w:r>
+      <w:r>
+        <w:t>value</w:t>
+      </w:r>
+      <w:r>
+        <w:t>”</w:t>
+      </w:r>
+      <w:r>
+        <w:t>. This is because the function receives a copy of the argument’s value</w:t>
+      </w:r>
+      <w:r>
+        <w:t xml:space="preserve"> and does not have access to the original argument. </w:t>
+      </w:r>
+    </w:p>
+    <w:p>
+      <w:pPr>
+        <w:pStyle w:val="ListParagraph"/>
+        <w:numPr>
+          <w:ilvl w:val="0"/>
+          <w:numId w:val="3"/>
+        </w:numPr>
+        <w:spacing w:after="0"/>
+      </w:pPr>
+      <w:r>
+        <w:t xml:space="preserve">Original value is not modified </w:t>
+      </w:r>
+      <w:r>
+        <w:t>in call by value</w:t>
+      </w:r>
+    </w:p>
+    <w:p>
+      <w:pPr>
+        <w:spacing w:after="0"/>
+      </w:pPr>
+    </w:p>
+    <w:p>
+      <w:pPr>
+        <w:spacing w:after="0"/>
+      </w:pPr>
+      <w:r>
+        <w:t>Reference Variable:</w:t>
+      </w:r>
+    </w:p>
+    <w:p>
+      <w:pPr>
+        <w:pStyle w:val="ListParagraph"/>
+        <w:numPr>
+          <w:ilvl w:val="0"/>
+          <w:numId w:val="3"/>
+        </w:numPr>
+        <w:spacing w:after="0"/>
+      </w:pPr>
+      <w:r>
+        <w:t xml:space="preserve">When used </w:t>
+      </w:r>
+      <w:r>
+        <w:t>as a function parameter, it allows access to the original argument</w:t>
+      </w:r>
+    </w:p>
+    <w:p>
+      <w:pPr>
+        <w:pStyle w:val="ListParagraph"/>
+        <w:numPr>
+          <w:ilvl w:val="0"/>
+          <w:numId w:val="3"/>
+        </w:numPr>
+        <w:spacing w:after="0"/>
+      </w:pPr>
+      <w:r>
+        <w:t xml:space="preserve">Is an alias for another variable </w:t>
+      </w:r>
+    </w:p>
+    <w:p>
+      <w:pPr>
+        <w:pStyle w:val="ListParagraph"/>
+        <w:numPr>
+          <w:ilvl w:val="0"/>
+          <w:numId w:val="3"/>
+        </w:numPr>
+        <w:spacing w:after="0"/>
+      </w:pPr>
+      <w:r>
+        <w:t xml:space="preserve">Must use “&amp;” </w:t>
+      </w:r>
+    </w:p>
+    <w:p>
+      <w:pPr>
+        <w:pStyle w:val="ListParagraph"/>
+        <w:numPr>
+          <w:ilvl w:val="0"/>
+          <w:numId w:val="3"/>
+        </w:numPr>
+        <w:spacing w:after="0"/>
+      </w:pPr>
+      <w:r>
+        <w:t>The “&amp;” must appear in</w:t>
+      </w:r>
+      <w:r>
+        <w:t xml:space="preserve"> both the prototype and the header of any function that uses a reference variable as a parameter. It does not appear</w:t>
+      </w:r>
+      <w:r>
+        <w:t xml:space="preserve"> in the function call. </w:t>
+      </w:r>
+    </w:p>
+    <w:p>
+      <w:pPr>
+        <w:pStyle w:val="ListParagraph"/>
+        <w:numPr>
+          <w:ilvl w:val="0"/>
+          <w:numId w:val="3"/>
+        </w:numPr>
+        <w:spacing w:after="0"/>
+      </w:pPr>
+      <w:r>
+        <w:t>EX:</w:t>
+      </w:r>
+      <w:r>
+        <w:t xml:space="preserve"> void </w:t>
+      </w:r>
+      <w:proofErr w:type="spellStart"/>
+      <w:proofErr w:type="gramStart"/>
+      <w:r>
         <w:t>doubleNum</w:t>
       </w:r>
       <w:proofErr w:type="spellEnd"/>
@@ -8707,16 +8768,53 @@
       <w:pPr>
         <w:spacing w:after="0"/>
       </w:pPr>
-    </w:p>
-    <w:p>
-      <w:pPr>
+      <w:r>
+        <w:t>Using functions in menu driven programs</w:t>
+      </w:r>
+      <w:r>
+        <w:t xml:space="preserve">: </w:t>
+      </w:r>
+    </w:p>
+    <w:p>
+      <w:pPr>
+        <w:pStyle w:val="ListParagraph"/>
+        <w:numPr>
+          <w:ilvl w:val="0"/>
+          <w:numId w:val="3"/>
+        </w:numPr>
         <w:spacing w:after="0"/>
       </w:pPr>
       <w:r>
-        <w:t>Using functions in menu driven programs</w:t>
-      </w:r>
-      <w:r>
-        <w:t xml:space="preserve">: </w:t>
+        <w:t>Functions are ideal for use in menu-driven programs. When the user selects an item from a menu</w:t>
+      </w:r>
+      <w:r>
+        <w:t xml:space="preserve">, the program can call the appropriate function. </w:t>
+      </w:r>
+    </w:p>
+    <w:p>
+      <w:pPr>
+        <w:spacing w:after="0"/>
+      </w:pPr>
+    </w:p>
+    <w:p>
+      <w:pPr>
+        <w:spacing w:after="0"/>
+      </w:pPr>
+      <w:r>
+        <w:t>Scope</w:t>
+      </w:r>
+    </w:p>
+    <w:p>
+      <w:pPr>
+        <w:spacing w:after="0"/>
+      </w:pPr>
+    </w:p>
+    <w:p>
+      <w:pPr>
+        <w:spacing w:after="0"/>
+      </w:pPr>
+      <w:r>
+        <w:t xml:space="preserve">Local variables: </w:t>
       </w:r>
     </w:p>
     <w:p>
@@ -8729,10 +8827,10 @@
         <w:spacing w:after="0"/>
       </w:pPr>
       <w:r>
-        <w:t>Functions are ideal for use in menu-driven programs. When the user selects an item from a menu</w:t>
-      </w:r>
-      <w:r>
-        <w:t xml:space="preserve">, the program can call the appropriate function. </w:t>
+        <w:t>D</w:t>
+      </w:r>
+      <w:r>
+        <w:t>efined inside a function and is not accessible outside of that function</w:t>
       </w:r>
     </w:p>
     <w:p>
@@ -8745,20 +8843,57 @@
         <w:spacing w:after="0"/>
       </w:pPr>
       <w:r>
-        <w:t>Scope:</w:t>
-      </w:r>
-    </w:p>
-    <w:p>
-      <w:pPr>
+        <w:t>Global variable</w:t>
+      </w:r>
+      <w:r>
+        <w:t>s</w:t>
+      </w:r>
+      <w:r>
+        <w:t>:</w:t>
+      </w:r>
+    </w:p>
+    <w:p>
+      <w:pPr>
+        <w:pStyle w:val="ListParagraph"/>
+        <w:numPr>
+          <w:ilvl w:val="0"/>
+          <w:numId w:val="3"/>
+        </w:numPr>
         <w:spacing w:after="0"/>
       </w:pPr>
-    </w:p>
-    <w:p>
-      <w:pPr>
+      <w:r>
+        <w:t>D</w:t>
+      </w:r>
+      <w:r>
+        <w:t xml:space="preserve">efined outside of all functions and </w:t>
+      </w:r>
+      <w:r>
+        <w:t>is accessible to all functions in its scope</w:t>
+      </w:r>
+    </w:p>
+    <w:p>
+      <w:pPr>
+        <w:pStyle w:val="ListParagraph"/>
+        <w:numPr>
+          <w:ilvl w:val="0"/>
+          <w:numId w:val="3"/>
+        </w:numPr>
         <w:spacing w:after="0"/>
       </w:pPr>
       <w:r>
-        <w:t xml:space="preserve">Local variables: defined inside a function and is not accessible outside of that function </w:t>
+        <w:t>C</w:t>
+      </w:r>
+      <w:r>
+        <w:t xml:space="preserve">an be accessed by all </w:t>
+      </w:r>
+      <w:r>
+        <w:t>functions that are defined after the global variable is defined</w:t>
+      </w:r>
+      <w:r>
+        <w:t>, without being passed</w:t>
+      </w:r>
+      <w:r>
+        <w:t xml:space="preserve"> as arguments </w:t>
       </w:r>
     </w:p>
     <w:p>
@@ -8770,24 +8905,43 @@
         </w:numPr>
         <w:spacing w:after="0"/>
       </w:pPr>
-    </w:p>
-    <w:p>
-      <w:pPr>
+      <w:r>
+        <w:t xml:space="preserve">Should be used in moderation: make debugging difficult, </w:t>
+      </w:r>
+    </w:p>
+    <w:p>
+      <w:pPr>
+        <w:pStyle w:val="ListParagraph"/>
+        <w:numPr>
+          <w:ilvl w:val="0"/>
+          <w:numId w:val="3"/>
+        </w:numPr>
         <w:spacing w:after="0"/>
       </w:pPr>
+      <w:r>
+        <w:t xml:space="preserve">Because of this, you should not use global variables </w:t>
+      </w:r>
+      <w:r>
+        <w:t xml:space="preserve">for the conventional purposes of storing, manipulating, &amp; retrieving data. </w:t>
+      </w:r>
+      <w:r>
+        <w:t xml:space="preserve">In most cases, you should declare variables locally and pass them as arguments </w:t>
+      </w:r>
+      <w:r>
+        <w:t>to the functions that need to access them</w:t>
+      </w:r>
     </w:p>
     <w:p>
       <w:pPr>
         <w:spacing w:after="0"/>
       </w:pPr>
-      <w:r>
-        <w:t>Global variable</w:t>
-      </w:r>
-      <w:r>
-        <w:t>s</w:t>
-      </w:r>
-      <w:r>
-        <w:t>:</w:t>
+    </w:p>
+    <w:p>
+      <w:pPr>
+        <w:spacing w:after="0"/>
+      </w:pPr>
+      <w:r>
+        <w:t xml:space="preserve">Global Constant: </w:t>
       </w:r>
     </w:p>
     <w:p>
@@ -8800,13 +8954,10 @@
         <w:spacing w:after="0"/>
       </w:pPr>
       <w:r>
-        <w:t>D</w:t>
-      </w:r>
-      <w:r>
-        <w:t xml:space="preserve">efined outside of all functions and </w:t>
-      </w:r>
-      <w:r>
-        <w:t>is accessible to all functions in its scope</w:t>
+        <w:t>A named constant that i</w:t>
+      </w:r>
+      <w:r>
+        <w:t>s available to every function in a program</w:t>
       </w:r>
     </w:p>
     <w:p>
@@ -8819,19 +8970,13 @@
         <w:spacing w:after="0"/>
       </w:pPr>
       <w:r>
-        <w:t>C</w:t>
-      </w:r>
-      <w:r>
-        <w:t xml:space="preserve">an be accessed by all </w:t>
-      </w:r>
-      <w:r>
-        <w:t>functions that are defined after the global variable is defined</w:t>
-      </w:r>
-      <w:r>
-        <w:t>, without being passed</w:t>
-      </w:r>
-      <w:r>
-        <w:t xml:space="preserve"> as arguments </w:t>
+        <w:t>Since the v</w:t>
+      </w:r>
+      <w:r>
+        <w:t xml:space="preserve">alue cannot be changed, </w:t>
+      </w:r>
+      <w:r>
+        <w:t xml:space="preserve">don’t have to worry about the potential hazards that are associated with global variables </w:t>
       </w:r>
     </w:p>
     <w:p>
@@ -8844,7 +8989,26 @@
         <w:spacing w:after="0"/>
       </w:pPr>
       <w:r>
-        <w:t xml:space="preserve">Should be used in moderation: make debugging difficult, </w:t>
+        <w:t>Typically used to represent unchanging values that are needed throughout the program</w:t>
+      </w:r>
+    </w:p>
+    <w:p>
+      <w:pPr>
+        <w:spacing w:after="0"/>
+      </w:pPr>
+    </w:p>
+    <w:p>
+      <w:pPr>
+        <w:spacing w:after="0"/>
+        <w:rPr>
+          <w:rFonts w:cstheme="minorHAnsi"/>
+        </w:rPr>
+      </w:pPr>
+      <w:r>
+        <w:rPr>
+          <w:rFonts w:cstheme="minorHAnsi"/>
+        </w:rPr>
+        <w:t xml:space="preserve">Local &amp; Global Variables with the same name: </w:t>
       </w:r>
     </w:p>
     <w:p>
@@ -8855,127 +9019,25 @@
           <w:numId w:val="3"/>
         </w:numPr>
         <w:spacing w:after="0"/>
-      </w:pPr>
-      <w:r>
-        <w:t xml:space="preserve">Because of this, you should not use global variables </w:t>
-      </w:r>
-      <w:r>
-        <w:t xml:space="preserve">for the conventional purposes of storing, manipulating, &amp; retrieving data. </w:t>
-      </w:r>
-      <w:r>
-        <w:t xml:space="preserve">In most cases, you should declare variables locally and pass them as arguments </w:t>
-      </w:r>
-      <w:r>
-        <w:t>to the functions that need to access them</w:t>
-      </w:r>
-    </w:p>
-    <w:p>
-      <w:pPr>
+        <w:rPr>
+          <w:rFonts w:cstheme="minorHAnsi"/>
+        </w:rPr>
+      </w:pPr>
+      <w:r>
+        <w:rPr>
+          <w:rFonts w:cstheme="minorHAnsi"/>
+        </w:rPr>
+        <w:t>Cannot have 2 local variables with the same name</w:t>
+      </w:r>
+    </w:p>
+    <w:p>
+      <w:pPr>
+        <w:pStyle w:val="ListParagraph"/>
+        <w:numPr>
+          <w:ilvl w:val="0"/>
+          <w:numId w:val="3"/>
+        </w:numPr>
         <w:spacing w:after="0"/>
-      </w:pPr>
-    </w:p>
-    <w:p>
-      <w:pPr>
-        <w:spacing w:after="0"/>
-      </w:pPr>
-      <w:r>
-        <w:t xml:space="preserve">Global Constant: </w:t>
-      </w:r>
-    </w:p>
-    <w:p>
-      <w:pPr>
-        <w:pStyle w:val="ListParagraph"/>
-        <w:numPr>
-          <w:ilvl w:val="0"/>
-          <w:numId w:val="3"/>
-        </w:numPr>
-        <w:spacing w:after="0"/>
-      </w:pPr>
-      <w:r>
-        <w:t>A named constant that i</w:t>
-      </w:r>
-      <w:r>
-        <w:t>s available to every function in a program</w:t>
-      </w:r>
-    </w:p>
-    <w:p>
-      <w:pPr>
-        <w:pStyle w:val="ListParagraph"/>
-        <w:numPr>
-          <w:ilvl w:val="0"/>
-          <w:numId w:val="3"/>
-        </w:numPr>
-        <w:spacing w:after="0"/>
-      </w:pPr>
-      <w:r>
-        <w:t>Since the v</w:t>
-      </w:r>
-      <w:r>
-        <w:t xml:space="preserve">alue cannot be changed, </w:t>
-      </w:r>
-      <w:r>
-        <w:t xml:space="preserve">don’t have to worry about the potential hazards that are associated with global variables </w:t>
-      </w:r>
-    </w:p>
-    <w:p>
-      <w:pPr>
-        <w:pStyle w:val="ListParagraph"/>
-        <w:numPr>
-          <w:ilvl w:val="0"/>
-          <w:numId w:val="3"/>
-        </w:numPr>
-        <w:spacing w:after="0"/>
-      </w:pPr>
-      <w:r>
-        <w:t>Typically used to represent unchanging values that are needed throughout the program</w:t>
-      </w:r>
-    </w:p>
-    <w:p>
-      <w:pPr>
-        <w:spacing w:after="0"/>
-      </w:pPr>
-    </w:p>
-    <w:p>
-      <w:pPr>
-        <w:spacing w:after="0"/>
-        <w:rPr>
-          <w:rFonts w:cstheme="minorHAnsi"/>
-        </w:rPr>
-      </w:pPr>
-      <w:r>
-        <w:rPr>
-          <w:rFonts w:cstheme="minorHAnsi"/>
-        </w:rPr>
-        <w:t xml:space="preserve">Local &amp; Global Variables with the same name: </w:t>
-      </w:r>
-    </w:p>
-    <w:p>
-      <w:pPr>
-        <w:pStyle w:val="ListParagraph"/>
-        <w:numPr>
-          <w:ilvl w:val="0"/>
-          <w:numId w:val="3"/>
-        </w:numPr>
-        <w:spacing w:after="0"/>
-        <w:rPr>
-          <w:rFonts w:cstheme="minorHAnsi"/>
-        </w:rPr>
-      </w:pPr>
-      <w:r>
-        <w:rPr>
-          <w:rFonts w:cstheme="minorHAnsi"/>
-        </w:rPr>
-        <w:t>Cannot have 2 local variables with the same name</w:t>
-      </w:r>
-    </w:p>
-    <w:p>
-      <w:pPr>
-        <w:pStyle w:val="ListParagraph"/>
-        <w:numPr>
-          <w:ilvl w:val="0"/>
-          <w:numId w:val="3"/>
-        </w:numPr>
-        <w:spacing w:after="0"/>
         <w:rPr>
           <w:rFonts w:cstheme="minorHAnsi"/>
         </w:rPr>
@@ -8985,6 +9047,12 @@
           <w:rFonts w:cstheme="minorHAnsi"/>
         </w:rPr>
         <w:t>Can have a local and a global variable with the same name</w:t>
+      </w:r>
+      <w:r>
+        <w:rPr>
+          <w:rFonts w:cstheme="minorHAnsi"/>
+        </w:rPr>
+        <w:t xml:space="preserve"> – the name of the local variable shadows the name of the global variable – the global variable is hidden by the local variable </w:t>
       </w:r>
     </w:p>
     <w:p>
@@ -9160,7 +9228,13 @@
           <w:color w:val="000000"/>
         </w:rPr>
         <w:tab/>
-        <w:t xml:space="preserve">Overloaded functions: </w:t>
+      </w:r>
+      <w:r>
+        <w:rPr>
+          <w:rFonts w:cstheme="minorHAnsi"/>
+          <w:color w:val="000000"/>
+        </w:rPr>
+        <w:t xml:space="preserve">Default Arguments: </w:t>
       </w:r>
     </w:p>
     <w:p>
@@ -9190,15 +9264,137 @@
           <w:rFonts w:cstheme="minorHAnsi"/>
           <w:color w:val="000000"/>
         </w:rPr>
-        <w:t xml:space="preserve">Two or more functions may have the same name </w:t>
-      </w:r>
+        <w:t>Are passed to parameters automatically if no argument is provided in the function call</w:t>
+      </w:r>
+    </w:p>
+    <w:p>
+      <w:pPr>
+        <w:pStyle w:val="ListParagraph"/>
+        <w:keepLines/>
+        <w:numPr>
+          <w:ilvl w:val="0"/>
+          <w:numId w:val="3"/>
+        </w:numPr>
+        <w:tabs>
+          <w:tab w:val="right" w:pos="-180"/>
+          <w:tab w:val="left" w:pos="0"/>
+        </w:tabs>
+        <w:suppressAutoHyphens/>
+        <w:autoSpaceDE w:val="0"/>
+        <w:autoSpaceDN w:val="0"/>
+        <w:adjustRightInd w:val="0"/>
+        <w:spacing w:after="0" w:line="240" w:lineRule="auto"/>
+        <w:rPr>
+          <w:rFonts w:cstheme="minorHAnsi"/>
+          <w:color w:val="000000"/>
+        </w:rPr>
+      </w:pPr>
+      <w:r>
+        <w:rPr>
+          <w:rFonts w:cstheme="minorHAnsi"/>
+          <w:color w:val="000000"/>
+        </w:rPr>
+        <w:t xml:space="preserve">A function’s default arguments should be declared in the earliest occurrence of the function name, which is usually the function prototype. </w:t>
+      </w:r>
+      <w:bookmarkStart w:id="0" w:name="_GoBack"/>
+      <w:bookmarkEnd w:id="0"/>
+    </w:p>
+    <w:p>
+      <w:pPr>
+        <w:pStyle w:val="ListParagraph"/>
+        <w:keepLines/>
+        <w:numPr>
+          <w:ilvl w:val="0"/>
+          <w:numId w:val="3"/>
+        </w:numPr>
+        <w:tabs>
+          <w:tab w:val="right" w:pos="-180"/>
+          <w:tab w:val="left" w:pos="0"/>
+        </w:tabs>
+        <w:suppressAutoHyphens/>
+        <w:autoSpaceDE w:val="0"/>
+        <w:autoSpaceDN w:val="0"/>
+        <w:adjustRightInd w:val="0"/>
+        <w:spacing w:after="0" w:line="240" w:lineRule="auto"/>
+        <w:rPr>
+          <w:rFonts w:cstheme="minorHAnsi"/>
+          <w:color w:val="000000"/>
+        </w:rPr>
+      </w:pPr>
+      <w:r>
+        <w:rPr>
+          <w:rFonts w:cstheme="minorHAnsi"/>
+          <w:color w:val="000000"/>
+        </w:rPr>
+        <w:t>Literal values or constants with an = operator in fron</w:t>
+      </w:r>
+      <w:r>
+        <w:rPr>
+          <w:rFonts w:cstheme="minorHAnsi"/>
+          <w:color w:val="000000"/>
+        </w:rPr>
+        <w:t>t</w:t>
+      </w:r>
+      <w:r>
+        <w:rPr>
+          <w:rFonts w:cstheme="minorHAnsi"/>
+          <w:color w:val="000000"/>
+        </w:rPr>
+        <w:t xml:space="preserve"> of them, appearing after the data types listed in a function prototype</w:t>
+      </w:r>
+      <w:r>
+        <w:rPr>
+          <w:rFonts w:cstheme="minorHAnsi"/>
+          <w:color w:val="000000"/>
+        </w:rPr>
+        <w:t xml:space="preserve">. </w:t>
+      </w:r>
+    </w:p>
+    <w:p>
+      <w:pPr>
+        <w:pStyle w:val="ListParagraph"/>
+        <w:keepLines/>
+        <w:numPr>
+          <w:ilvl w:val="0"/>
+          <w:numId w:val="3"/>
+        </w:numPr>
+        <w:tabs>
+          <w:tab w:val="right" w:pos="-180"/>
+          <w:tab w:val="left" w:pos="0"/>
+        </w:tabs>
+        <w:suppressAutoHyphens/>
+        <w:autoSpaceDE w:val="0"/>
+        <w:autoSpaceDN w:val="0"/>
+        <w:adjustRightInd w:val="0"/>
+        <w:spacing w:after="0" w:line="240" w:lineRule="auto"/>
+        <w:rPr>
+          <w:rFonts w:cstheme="minorHAnsi"/>
+          <w:color w:val="000000"/>
+        </w:rPr>
+      </w:pPr>
+      <w:r>
+        <w:rPr>
+          <w:rFonts w:cstheme="minorHAnsi"/>
+          <w:color w:val="000000"/>
+        </w:rPr>
+        <w:t xml:space="preserve">EX: void </w:t>
+      </w:r>
+      <w:proofErr w:type="spellStart"/>
       <w:proofErr w:type="gramStart"/>
       <w:r>
         <w:rPr>
           <w:rFonts w:cstheme="minorHAnsi"/>
           <w:color w:val="000000"/>
         </w:rPr>
-        <w:t>as long as</w:t>
+        <w:t>functionName</w:t>
+      </w:r>
+      <w:proofErr w:type="spellEnd"/>
+      <w:r>
+        <w:rPr>
+          <w:rFonts w:cstheme="minorHAnsi"/>
+          <w:color w:val="000000"/>
+        </w:rPr>
+        <w:t>( int</w:t>
       </w:r>
       <w:proofErr w:type="gramEnd"/>
       <w:r>
@@ -9206,7 +9402,7 @@
           <w:rFonts w:cstheme="minorHAnsi"/>
           <w:color w:val="000000"/>
         </w:rPr>
-        <w:t xml:space="preserve"> their parameter lists are different</w:t>
+        <w:t xml:space="preserve"> length(optional) = 20 );</w:t>
       </w:r>
     </w:p>
     <w:p>
@@ -9221,6 +9417,7 @@
         <w:autoSpaceDN w:val="0"/>
         <w:adjustRightInd w:val="0"/>
         <w:spacing w:after="0" w:line="240" w:lineRule="auto"/>
+        <w:ind w:hanging="630"/>
         <w:rPr>
           <w:rFonts w:cstheme="minorHAnsi"/>
           <w:color w:val="000000"/>
@@ -9239,26 +9436,32 @@
         <w:autoSpaceDN w:val="0"/>
         <w:adjustRightInd w:val="0"/>
         <w:spacing w:after="0" w:line="240" w:lineRule="auto"/>
-        <w:rPr>
-          <w:rFonts w:cstheme="minorHAnsi"/>
-          <w:color w:val="000000"/>
-        </w:rPr>
-      </w:pPr>
-      <w:proofErr w:type="gramStart"/>
-      <w:r>
-        <w:rPr>
-          <w:rFonts w:cstheme="minorHAnsi"/>
-          <w:color w:val="000000"/>
-        </w:rPr>
-        <w:t>Exit(</w:t>
-      </w:r>
-      <w:proofErr w:type="gramEnd"/>
-      <w:r>
-        <w:rPr>
-          <w:rFonts w:cstheme="minorHAnsi"/>
-          <w:color w:val="000000"/>
-        </w:rPr>
-        <w:t xml:space="preserve">) Function: </w:t>
+        <w:ind w:hanging="630"/>
+        <w:rPr>
+          <w:rFonts w:cstheme="minorHAnsi"/>
+          <w:color w:val="000000"/>
+        </w:rPr>
+      </w:pPr>
+      <w:r>
+        <w:rPr>
+          <w:rFonts w:cstheme="minorHAnsi"/>
+          <w:color w:val="000000"/>
+        </w:rPr>
+        <w:tab/>
+      </w:r>
+      <w:r>
+        <w:rPr>
+          <w:rFonts w:cstheme="minorHAnsi"/>
+          <w:color w:val="000000"/>
+        </w:rPr>
+        <w:tab/>
+      </w:r>
+      <w:r>
+        <w:rPr>
+          <w:rFonts w:cstheme="minorHAnsi"/>
+          <w:color w:val="000000"/>
+        </w:rPr>
+        <w:t xml:space="preserve">Overloaded functions: </w:t>
       </w:r>
     </w:p>
     <w:p>
@@ -9288,60 +9491,23 @@
           <w:rFonts w:cstheme="minorHAnsi"/>
           <w:color w:val="000000"/>
         </w:rPr>
-        <w:t>Causes a program to terminate, regardless of which function or control mechanism is executing</w:t>
-      </w:r>
-    </w:p>
-    <w:p>
-      <w:pPr>
-        <w:pStyle w:val="ListParagraph"/>
-        <w:keepLines/>
-        <w:numPr>
-          <w:ilvl w:val="0"/>
-          <w:numId w:val="3"/>
-        </w:numPr>
-        <w:tabs>
-          <w:tab w:val="right" w:pos="-180"/>
-          <w:tab w:val="left" w:pos="0"/>
-        </w:tabs>
-        <w:suppressAutoHyphens/>
-        <w:autoSpaceDE w:val="0"/>
-        <w:autoSpaceDN w:val="0"/>
-        <w:adjustRightInd w:val="0"/>
-        <w:spacing w:after="0" w:line="240" w:lineRule="auto"/>
-        <w:rPr>
-          <w:rFonts w:cstheme="minorHAnsi"/>
-          <w:color w:val="000000"/>
-        </w:rPr>
-      </w:pPr>
-      <w:r>
-        <w:rPr>
-          <w:rFonts w:cstheme="minorHAnsi"/>
-          <w:color w:val="000000"/>
-        </w:rPr>
-        <w:t>Requires &lt;</w:t>
-      </w:r>
-      <w:proofErr w:type="spellStart"/>
-      <w:r>
-        <w:rPr>
-          <w:rFonts w:cstheme="minorHAnsi"/>
-          <w:color w:val="000000"/>
-        </w:rPr>
-        <w:t>cs</w:t>
-      </w:r>
-      <w:r>
-        <w:rPr>
-          <w:rFonts w:cstheme="minorHAnsi"/>
-          <w:color w:val="000000"/>
-        </w:rPr>
-        <w:t>tdlib</w:t>
-      </w:r>
-      <w:proofErr w:type="spellEnd"/>
-      <w:r>
-        <w:rPr>
-          <w:rFonts w:cstheme="minorHAnsi"/>
-          <w:color w:val="000000"/>
-        </w:rPr>
-        <w:t>&gt;</w:t>
+        <w:t xml:space="preserve">Two or more functions may have the same name </w:t>
+      </w:r>
+      <w:proofErr w:type="gramStart"/>
+      <w:r>
+        <w:rPr>
+          <w:rFonts w:cstheme="minorHAnsi"/>
+          <w:color w:val="000000"/>
+        </w:rPr>
+        <w:t>as long as</w:t>
+      </w:r>
+      <w:proofErr w:type="gramEnd"/>
+      <w:r>
+        <w:rPr>
+          <w:rFonts w:cstheme="minorHAnsi"/>
+          <w:color w:val="000000"/>
+        </w:rPr>
+        <w:t xml:space="preserve"> their parameter lists are different</w:t>
       </w:r>
     </w:p>
     <w:p>
@@ -9379,12 +9545,21 @@
           <w:color w:val="000000"/>
         </w:rPr>
       </w:pPr>
-      <w:r>
-        <w:rPr>
-          <w:rFonts w:cstheme="minorHAnsi"/>
-          <w:color w:val="000000"/>
-        </w:rPr>
-        <w:t xml:space="preserve">Stubs &amp; Drivers: </w:t>
+      <w:proofErr w:type="gramStart"/>
+      <w:r>
+        <w:rPr>
+          <w:rFonts w:cstheme="minorHAnsi"/>
+          <w:color w:val="000000"/>
+        </w:rPr>
+        <w:t>Exit(</w:t>
+      </w:r>
+      <w:proofErr w:type="gramEnd"/>
+      <w:r>
+        <w:rPr>
+          <w:rFonts w:cstheme="minorHAnsi"/>
+          <w:color w:val="000000"/>
+        </w:rPr>
+        <w:t xml:space="preserve">) Function: </w:t>
       </w:r>
     </w:p>
     <w:p>
@@ -9409,8 +9584,322 @@
           <w:color w:val="000000"/>
         </w:rPr>
       </w:pPr>
-      <w:bookmarkStart w:id="0" w:name="_GoBack"/>
-      <w:bookmarkEnd w:id="0"/>
+      <w:r>
+        <w:rPr>
+          <w:rFonts w:cstheme="minorHAnsi"/>
+          <w:color w:val="000000"/>
+        </w:rPr>
+        <w:t>Causes a program to terminate, regardless of which function or control mechanism is executing</w:t>
+      </w:r>
+    </w:p>
+    <w:p>
+      <w:pPr>
+        <w:pStyle w:val="ListParagraph"/>
+        <w:keepLines/>
+        <w:numPr>
+          <w:ilvl w:val="0"/>
+          <w:numId w:val="3"/>
+        </w:numPr>
+        <w:tabs>
+          <w:tab w:val="right" w:pos="-180"/>
+          <w:tab w:val="left" w:pos="0"/>
+        </w:tabs>
+        <w:suppressAutoHyphens/>
+        <w:autoSpaceDE w:val="0"/>
+        <w:autoSpaceDN w:val="0"/>
+        <w:adjustRightInd w:val="0"/>
+        <w:spacing w:after="0" w:line="240" w:lineRule="auto"/>
+        <w:rPr>
+          <w:rFonts w:cstheme="minorHAnsi"/>
+          <w:color w:val="000000"/>
+        </w:rPr>
+      </w:pPr>
+      <w:r>
+        <w:rPr>
+          <w:rFonts w:cstheme="minorHAnsi"/>
+          <w:color w:val="000000"/>
+        </w:rPr>
+        <w:t>Requires &lt;</w:t>
+      </w:r>
+      <w:proofErr w:type="spellStart"/>
+      <w:r>
+        <w:rPr>
+          <w:rFonts w:cstheme="minorHAnsi"/>
+          <w:color w:val="000000"/>
+        </w:rPr>
+        <w:t>cs</w:t>
+      </w:r>
+      <w:r>
+        <w:rPr>
+          <w:rFonts w:cstheme="minorHAnsi"/>
+          <w:color w:val="000000"/>
+        </w:rPr>
+        <w:t>tdlib</w:t>
+      </w:r>
+      <w:proofErr w:type="spellEnd"/>
+      <w:r>
+        <w:rPr>
+          <w:rFonts w:cstheme="minorHAnsi"/>
+          <w:color w:val="000000"/>
+        </w:rPr>
+        <w:t>&gt;</w:t>
+      </w:r>
+    </w:p>
+    <w:p>
+      <w:pPr>
+        <w:pStyle w:val="ListParagraph"/>
+        <w:keepLines/>
+        <w:numPr>
+          <w:ilvl w:val="0"/>
+          <w:numId w:val="3"/>
+        </w:numPr>
+        <w:tabs>
+          <w:tab w:val="right" w:pos="-180"/>
+          <w:tab w:val="left" w:pos="0"/>
+        </w:tabs>
+        <w:suppressAutoHyphens/>
+        <w:autoSpaceDE w:val="0"/>
+        <w:autoSpaceDN w:val="0"/>
+        <w:adjustRightInd w:val="0"/>
+        <w:spacing w:after="0" w:line="240" w:lineRule="auto"/>
+        <w:rPr>
+          <w:rFonts w:cstheme="minorHAnsi"/>
+          <w:color w:val="000000"/>
+        </w:rPr>
+      </w:pPr>
+      <w:r>
+        <w:rPr>
+          <w:rFonts w:cstheme="minorHAnsi"/>
+          <w:color w:val="000000"/>
+        </w:rPr>
+        <w:lastRenderedPageBreak/>
+        <w:t>Takes an integer argument – the exit code you wish the program to pass back to the computer’s OS</w:t>
+      </w:r>
+    </w:p>
+    <w:p>
+      <w:pPr>
+        <w:pStyle w:val="ListParagraph"/>
+        <w:keepLines/>
+        <w:numPr>
+          <w:ilvl w:val="0"/>
+          <w:numId w:val="3"/>
+        </w:numPr>
+        <w:tabs>
+          <w:tab w:val="right" w:pos="-180"/>
+          <w:tab w:val="left" w:pos="0"/>
+        </w:tabs>
+        <w:suppressAutoHyphens/>
+        <w:autoSpaceDE w:val="0"/>
+        <w:autoSpaceDN w:val="0"/>
+        <w:adjustRightInd w:val="0"/>
+        <w:spacing w:after="0" w:line="240" w:lineRule="auto"/>
+        <w:rPr>
+          <w:rFonts w:cstheme="minorHAnsi"/>
+          <w:color w:val="000000"/>
+        </w:rPr>
+      </w:pPr>
+      <w:r>
+        <w:rPr>
+          <w:rFonts w:cstheme="minorHAnsi"/>
+          <w:color w:val="000000"/>
+        </w:rPr>
+        <w:t xml:space="preserve">Return 0; </w:t>
+      </w:r>
+      <w:r>
+        <w:rPr>
+          <w:rFonts w:cstheme="minorHAnsi"/>
+          <w:color w:val="000000"/>
+        </w:rPr>
+        <w:sym w:font="Wingdings" w:char="F0E0"/>
+      </w:r>
+      <w:r>
+        <w:rPr>
+          <w:rFonts w:cstheme="minorHAnsi"/>
+          <w:color w:val="000000"/>
+        </w:rPr>
+        <w:t xml:space="preserve"> indicates successful exit </w:t>
+      </w:r>
+    </w:p>
+    <w:p>
+      <w:pPr>
+        <w:pStyle w:val="ListParagraph"/>
+        <w:keepLines/>
+        <w:numPr>
+          <w:ilvl w:val="0"/>
+          <w:numId w:val="3"/>
+        </w:numPr>
+        <w:tabs>
+          <w:tab w:val="right" w:pos="-180"/>
+          <w:tab w:val="left" w:pos="0"/>
+        </w:tabs>
+        <w:suppressAutoHyphens/>
+        <w:autoSpaceDE w:val="0"/>
+        <w:autoSpaceDN w:val="0"/>
+        <w:adjustRightInd w:val="0"/>
+        <w:spacing w:after="0" w:line="240" w:lineRule="auto"/>
+        <w:rPr>
+          <w:rFonts w:cstheme="minorHAnsi"/>
+          <w:color w:val="000000"/>
+        </w:rPr>
+      </w:pPr>
+      <w:r>
+        <w:rPr>
+          <w:rFonts w:cstheme="minorHAnsi"/>
+          <w:color w:val="000000"/>
+        </w:rPr>
+        <w:t xml:space="preserve">EXIT_FAILURE &amp; EXIT_SUCCESS </w:t>
+      </w:r>
+    </w:p>
+    <w:p>
+      <w:pPr>
+        <w:pStyle w:val="ListParagraph"/>
+        <w:keepLines/>
+        <w:numPr>
+          <w:ilvl w:val="0"/>
+          <w:numId w:val="3"/>
+        </w:numPr>
+        <w:tabs>
+          <w:tab w:val="right" w:pos="-180"/>
+          <w:tab w:val="left" w:pos="0"/>
+        </w:tabs>
+        <w:suppressAutoHyphens/>
+        <w:autoSpaceDE w:val="0"/>
+        <w:autoSpaceDN w:val="0"/>
+        <w:adjustRightInd w:val="0"/>
+        <w:spacing w:after="0" w:line="240" w:lineRule="auto"/>
+        <w:rPr>
+          <w:rFonts w:cstheme="minorHAnsi"/>
+          <w:color w:val="000000"/>
+        </w:rPr>
+      </w:pPr>
+      <w:r>
+        <w:rPr>
+          <w:rFonts w:cstheme="minorHAnsi"/>
+          <w:color w:val="000000"/>
+        </w:rPr>
+        <w:t xml:space="preserve">Should be used with caution, unconditionally shuts down the program, bypasses the program’s normal logic flow. </w:t>
+      </w:r>
+    </w:p>
+    <w:p>
+      <w:pPr>
+        <w:keepLines/>
+        <w:tabs>
+          <w:tab w:val="right" w:pos="-180"/>
+          <w:tab w:val="left" w:pos="0"/>
+        </w:tabs>
+        <w:suppressAutoHyphens/>
+        <w:autoSpaceDE w:val="0"/>
+        <w:autoSpaceDN w:val="0"/>
+        <w:adjustRightInd w:val="0"/>
+        <w:spacing w:after="0" w:line="240" w:lineRule="auto"/>
+        <w:rPr>
+          <w:rFonts w:cstheme="minorHAnsi"/>
+          <w:color w:val="000000"/>
+        </w:rPr>
+      </w:pPr>
+    </w:p>
+    <w:p>
+      <w:pPr>
+        <w:keepLines/>
+        <w:tabs>
+          <w:tab w:val="right" w:pos="-180"/>
+          <w:tab w:val="left" w:pos="0"/>
+        </w:tabs>
+        <w:suppressAutoHyphens/>
+        <w:autoSpaceDE w:val="0"/>
+        <w:autoSpaceDN w:val="0"/>
+        <w:adjustRightInd w:val="0"/>
+        <w:spacing w:after="0" w:line="240" w:lineRule="auto"/>
+        <w:rPr>
+          <w:rFonts w:cstheme="minorHAnsi"/>
+          <w:color w:val="000000"/>
+        </w:rPr>
+      </w:pPr>
+    </w:p>
+    <w:p>
+      <w:pPr>
+        <w:keepLines/>
+        <w:tabs>
+          <w:tab w:val="right" w:pos="-180"/>
+          <w:tab w:val="left" w:pos="0"/>
+        </w:tabs>
+        <w:suppressAutoHyphens/>
+        <w:autoSpaceDE w:val="0"/>
+        <w:autoSpaceDN w:val="0"/>
+        <w:adjustRightInd w:val="0"/>
+        <w:spacing w:after="0" w:line="240" w:lineRule="auto"/>
+        <w:rPr>
+          <w:rFonts w:cstheme="minorHAnsi"/>
+          <w:color w:val="000000"/>
+        </w:rPr>
+      </w:pPr>
+      <w:r>
+        <w:rPr>
+          <w:rFonts w:cstheme="minorHAnsi"/>
+          <w:color w:val="000000"/>
+        </w:rPr>
+        <w:t xml:space="preserve">Stubs &amp; Drivers: </w:t>
+      </w:r>
+    </w:p>
+    <w:p>
+      <w:pPr>
+        <w:pStyle w:val="ListParagraph"/>
+        <w:keepLines/>
+        <w:numPr>
+          <w:ilvl w:val="0"/>
+          <w:numId w:val="3"/>
+        </w:numPr>
+        <w:tabs>
+          <w:tab w:val="right" w:pos="-180"/>
+          <w:tab w:val="left" w:pos="0"/>
+        </w:tabs>
+        <w:suppressAutoHyphens/>
+        <w:autoSpaceDE w:val="0"/>
+        <w:autoSpaceDN w:val="0"/>
+        <w:adjustRightInd w:val="0"/>
+        <w:spacing w:after="0" w:line="240" w:lineRule="auto"/>
+        <w:rPr>
+          <w:rFonts w:cstheme="minorHAnsi"/>
+          <w:color w:val="000000"/>
+        </w:rPr>
+      </w:pPr>
+      <w:r>
+        <w:rPr>
+          <w:rFonts w:cstheme="minorHAnsi"/>
+          <w:color w:val="000000"/>
+        </w:rPr>
+        <w:t xml:space="preserve">Helpful tools for testing and debussing programs that use functions </w:t>
+      </w:r>
+    </w:p>
+    <w:p>
+      <w:pPr>
+        <w:pStyle w:val="ListParagraph"/>
+        <w:keepLines/>
+        <w:numPr>
+          <w:ilvl w:val="0"/>
+          <w:numId w:val="3"/>
+        </w:numPr>
+        <w:tabs>
+          <w:tab w:val="right" w:pos="-180"/>
+          <w:tab w:val="left" w:pos="0"/>
+        </w:tabs>
+        <w:suppressAutoHyphens/>
+        <w:autoSpaceDE w:val="0"/>
+        <w:autoSpaceDN w:val="0"/>
+        <w:adjustRightInd w:val="0"/>
+        <w:spacing w:after="0" w:line="240" w:lineRule="auto"/>
+        <w:rPr>
+          <w:rFonts w:cstheme="minorHAnsi"/>
+          <w:color w:val="000000"/>
+        </w:rPr>
+      </w:pPr>
+      <w:r>
+        <w:rPr>
+          <w:rFonts w:cstheme="minorHAnsi"/>
+          <w:color w:val="000000"/>
+        </w:rPr>
+        <w:t>They allow you to test the individual function in a program, in isolation from the parts of the program that call the function</w:t>
+      </w:r>
       <w:r>
         <w:rPr>
           <w:rFonts w:cstheme="minorHAnsi"/>
@@ -9418,12 +9907,241 @@
         </w:rPr>
         <w:tab/>
       </w:r>
-      <w:r>
-        <w:rPr>
-          <w:rFonts w:cstheme="minorHAnsi"/>
-          <w:color w:val="000000"/>
-        </w:rPr>
-        <w:tab/>
+    </w:p>
+    <w:p>
+      <w:pPr>
+        <w:keepLines/>
+        <w:tabs>
+          <w:tab w:val="right" w:pos="-180"/>
+          <w:tab w:val="left" w:pos="0"/>
+        </w:tabs>
+        <w:suppressAutoHyphens/>
+        <w:autoSpaceDE w:val="0"/>
+        <w:autoSpaceDN w:val="0"/>
+        <w:adjustRightInd w:val="0"/>
+        <w:spacing w:after="0" w:line="240" w:lineRule="auto"/>
+        <w:rPr>
+          <w:rFonts w:cstheme="minorHAnsi"/>
+          <w:color w:val="000000"/>
+        </w:rPr>
+      </w:pPr>
+    </w:p>
+    <w:p>
+      <w:pPr>
+        <w:keepLines/>
+        <w:tabs>
+          <w:tab w:val="right" w:pos="-180"/>
+          <w:tab w:val="left" w:pos="0"/>
+        </w:tabs>
+        <w:suppressAutoHyphens/>
+        <w:autoSpaceDE w:val="0"/>
+        <w:autoSpaceDN w:val="0"/>
+        <w:adjustRightInd w:val="0"/>
+        <w:spacing w:after="0" w:line="240" w:lineRule="auto"/>
+        <w:rPr>
+          <w:rFonts w:cstheme="minorHAnsi"/>
+          <w:color w:val="000000"/>
+        </w:rPr>
+      </w:pPr>
+      <w:r>
+        <w:rPr>
+          <w:rFonts w:cstheme="minorHAnsi"/>
+          <w:color w:val="000000"/>
+        </w:rPr>
+        <w:t xml:space="preserve">Stub: </w:t>
+      </w:r>
+    </w:p>
+    <w:p>
+      <w:pPr>
+        <w:pStyle w:val="ListParagraph"/>
+        <w:keepLines/>
+        <w:numPr>
+          <w:ilvl w:val="0"/>
+          <w:numId w:val="3"/>
+        </w:numPr>
+        <w:tabs>
+          <w:tab w:val="right" w:pos="-180"/>
+          <w:tab w:val="left" w:pos="0"/>
+        </w:tabs>
+        <w:suppressAutoHyphens/>
+        <w:autoSpaceDE w:val="0"/>
+        <w:autoSpaceDN w:val="0"/>
+        <w:adjustRightInd w:val="0"/>
+        <w:spacing w:after="0" w:line="240" w:lineRule="auto"/>
+        <w:rPr>
+          <w:rFonts w:cstheme="minorHAnsi"/>
+          <w:color w:val="000000"/>
+        </w:rPr>
+      </w:pPr>
+      <w:r>
+        <w:rPr>
+          <w:rFonts w:cstheme="minorHAnsi"/>
+          <w:color w:val="000000"/>
+        </w:rPr>
+        <w:t>A dummy function that is called instead of the actual function it represents</w:t>
+      </w:r>
+    </w:p>
+    <w:p>
+      <w:pPr>
+        <w:pStyle w:val="ListParagraph"/>
+        <w:keepLines/>
+        <w:numPr>
+          <w:ilvl w:val="0"/>
+          <w:numId w:val="3"/>
+        </w:numPr>
+        <w:tabs>
+          <w:tab w:val="right" w:pos="-180"/>
+          <w:tab w:val="left" w:pos="0"/>
+        </w:tabs>
+        <w:suppressAutoHyphens/>
+        <w:autoSpaceDE w:val="0"/>
+        <w:autoSpaceDN w:val="0"/>
+        <w:adjustRightInd w:val="0"/>
+        <w:spacing w:after="0" w:line="240" w:lineRule="auto"/>
+        <w:rPr>
+          <w:rFonts w:cstheme="minorHAnsi"/>
+          <w:color w:val="000000"/>
+        </w:rPr>
+      </w:pPr>
+      <w:r>
+        <w:rPr>
+          <w:rFonts w:cstheme="minorHAnsi"/>
+          <w:color w:val="000000"/>
+        </w:rPr>
+        <w:t xml:space="preserve">Usually displays a test message acknowledging that it was called and nothing more </w:t>
+      </w:r>
+    </w:p>
+    <w:p>
+      <w:pPr>
+        <w:keepLines/>
+        <w:tabs>
+          <w:tab w:val="right" w:pos="-180"/>
+          <w:tab w:val="left" w:pos="0"/>
+        </w:tabs>
+        <w:suppressAutoHyphens/>
+        <w:autoSpaceDE w:val="0"/>
+        <w:autoSpaceDN w:val="0"/>
+        <w:adjustRightInd w:val="0"/>
+        <w:spacing w:after="0" w:line="240" w:lineRule="auto"/>
+        <w:rPr>
+          <w:rFonts w:cstheme="minorHAnsi"/>
+          <w:color w:val="000000"/>
+        </w:rPr>
+      </w:pPr>
+    </w:p>
+    <w:p>
+      <w:pPr>
+        <w:keepLines/>
+        <w:tabs>
+          <w:tab w:val="right" w:pos="-180"/>
+          <w:tab w:val="left" w:pos="0"/>
+        </w:tabs>
+        <w:suppressAutoHyphens/>
+        <w:autoSpaceDE w:val="0"/>
+        <w:autoSpaceDN w:val="0"/>
+        <w:adjustRightInd w:val="0"/>
+        <w:spacing w:after="0" w:line="240" w:lineRule="auto"/>
+        <w:rPr>
+          <w:rFonts w:cstheme="minorHAnsi"/>
+          <w:color w:val="000000"/>
+        </w:rPr>
+      </w:pPr>
+      <w:r>
+        <w:rPr>
+          <w:rFonts w:cstheme="minorHAnsi"/>
+          <w:color w:val="000000"/>
+        </w:rPr>
+        <w:t xml:space="preserve">Driver: </w:t>
+      </w:r>
+    </w:p>
+    <w:p>
+      <w:pPr>
+        <w:pStyle w:val="ListParagraph"/>
+        <w:keepLines/>
+        <w:numPr>
+          <w:ilvl w:val="0"/>
+          <w:numId w:val="3"/>
+        </w:numPr>
+        <w:tabs>
+          <w:tab w:val="right" w:pos="-180"/>
+          <w:tab w:val="left" w:pos="0"/>
+        </w:tabs>
+        <w:suppressAutoHyphens/>
+        <w:autoSpaceDE w:val="0"/>
+        <w:autoSpaceDN w:val="0"/>
+        <w:adjustRightInd w:val="0"/>
+        <w:spacing w:after="0" w:line="240" w:lineRule="auto"/>
+        <w:rPr>
+          <w:rFonts w:cstheme="minorHAnsi"/>
+          <w:color w:val="000000"/>
+        </w:rPr>
+      </w:pPr>
+      <w:r>
+        <w:rPr>
+          <w:rFonts w:cstheme="minorHAnsi"/>
+          <w:color w:val="000000"/>
+        </w:rPr>
+        <w:t>A program that tests a function by simply calling it</w:t>
+      </w:r>
+    </w:p>
+    <w:p>
+      <w:pPr>
+        <w:pStyle w:val="ListParagraph"/>
+        <w:keepLines/>
+        <w:numPr>
+          <w:ilvl w:val="0"/>
+          <w:numId w:val="3"/>
+        </w:numPr>
+        <w:tabs>
+          <w:tab w:val="right" w:pos="-180"/>
+          <w:tab w:val="left" w:pos="0"/>
+        </w:tabs>
+        <w:suppressAutoHyphens/>
+        <w:autoSpaceDE w:val="0"/>
+        <w:autoSpaceDN w:val="0"/>
+        <w:adjustRightInd w:val="0"/>
+        <w:spacing w:after="0" w:line="240" w:lineRule="auto"/>
+        <w:rPr>
+          <w:rFonts w:cstheme="minorHAnsi"/>
+          <w:color w:val="000000"/>
+        </w:rPr>
+      </w:pPr>
+      <w:r>
+        <w:rPr>
+          <w:rFonts w:cstheme="minorHAnsi"/>
+          <w:color w:val="000000"/>
+        </w:rPr>
+        <w:t>If the function accepts arguments, the driver passes test data</w:t>
+      </w:r>
+    </w:p>
+    <w:p>
+      <w:pPr>
+        <w:pStyle w:val="ListParagraph"/>
+        <w:keepLines/>
+        <w:numPr>
+          <w:ilvl w:val="0"/>
+          <w:numId w:val="3"/>
+        </w:numPr>
+        <w:tabs>
+          <w:tab w:val="right" w:pos="-180"/>
+          <w:tab w:val="left" w:pos="0"/>
+        </w:tabs>
+        <w:suppressAutoHyphens/>
+        <w:autoSpaceDE w:val="0"/>
+        <w:autoSpaceDN w:val="0"/>
+        <w:adjustRightInd w:val="0"/>
+        <w:spacing w:after="0" w:line="240" w:lineRule="auto"/>
+        <w:rPr>
+          <w:rFonts w:cstheme="minorHAnsi"/>
+          <w:color w:val="000000"/>
+        </w:rPr>
+      </w:pPr>
+      <w:r>
+        <w:rPr>
+          <w:rFonts w:cstheme="minorHAnsi"/>
+          <w:color w:val="000000"/>
+        </w:rPr>
+        <w:t>If the function returns a value, the driver displays the return value on the screen</w:t>
       </w:r>
     </w:p>
     <w:p>
@@ -9600,7 +10318,6 @@
           <w:rFonts w:cstheme="minorHAnsi"/>
           <w:color w:val="000000"/>
         </w:rPr>
-        <w:lastRenderedPageBreak/>
         <w:t>Exit function/Prototype function</w:t>
       </w:r>
     </w:p>
@@ -10288,6 +11005,7 @@
           <w:rFonts w:cstheme="minorHAnsi"/>
           <w:color w:val="000000"/>
         </w:rPr>
+        <w:lastRenderedPageBreak/>
         <w:t>Subscript numbering always starts at 0 –</w:t>
       </w:r>
       <w:r>

</xml_diff>